<commit_message>
modifying the display/response messages
</commit_message>
<xml_diff>
--- a/sonim2/UnitTests.docx
+++ b/sonim2/UnitTests.docx
@@ -206,6 +206,12 @@
                 <w:lang w:val="en-CA" w:eastAsia="ko-KR"/>
               </w:rPr>
             </w:pPr>
+            <w:r>
+              <w:rPr>
+                <w:lang w:val="en-CA" w:eastAsia="ko-KR"/>
+              </w:rPr>
+              <w:t>Available Language on the configurator is now changed to French. All the text, display messages, and error messages are written in English.</w:t>
+            </w:r>
           </w:p>
         </w:tc>
       </w:tr>
@@ -306,6 +312,36 @@
                 <w:lang w:val="en-CA" w:eastAsia="ko-KR"/>
               </w:rPr>
             </w:pPr>
+            <w:r>
+              <w:rPr>
+                <w:lang w:val="en-CA" w:eastAsia="ko-KR"/>
+              </w:rPr>
+              <w:t xml:space="preserve">Available Language on the configurator is now changed to </w:t>
+            </w:r>
+            <w:r>
+              <w:rPr>
+                <w:lang w:val="en-CA" w:eastAsia="ko-KR"/>
+              </w:rPr>
+              <w:t>English</w:t>
+            </w:r>
+            <w:r>
+              <w:rPr>
+                <w:lang w:val="en-CA" w:eastAsia="ko-KR"/>
+              </w:rPr>
+              <w:t xml:space="preserve">. All the text, display messages, and error messages are written in </w:t>
+            </w:r>
+            <w:r>
+              <w:rPr>
+                <w:lang w:val="en-CA" w:eastAsia="ko-KR"/>
+              </w:rPr>
+              <w:t>French</w:t>
+            </w:r>
+            <w:r>
+              <w:rPr>
+                <w:lang w:val="en-CA" w:eastAsia="ko-KR"/>
+              </w:rPr>
+              <w:t>.</w:t>
+            </w:r>
           </w:p>
         </w:tc>
       </w:tr>
@@ -358,14 +394,7 @@
                 <w:rFonts w:eastAsia="Malgun Gothic"/>
                 <w:lang w:val="en-CA" w:eastAsia="ko-KR"/>
               </w:rPr>
-              <w:t xml:space="preserve">Success &amp; </w:t>
-            </w:r>
-            <w:r>
-              <w:rPr>
-                <w:rFonts w:eastAsia="Malgun Gothic"/>
-                <w:lang w:val="en-CA" w:eastAsia="ko-KR"/>
-              </w:rPr>
-              <w:t>T</w:t>
+              <w:t>Success &amp; T</w:t>
             </w:r>
             <w:r>
               <w:rPr>
@@ -379,14 +408,7 @@
                 <w:rFonts w:eastAsia="Malgun Gothic"/>
                 <w:lang w:val="en-CA" w:eastAsia="ko-KR"/>
               </w:rPr>
-              <w:t>be written in a file</w:t>
-            </w:r>
-            <w:r>
-              <w:rPr>
-                <w:rFonts w:eastAsia="Malgun Gothic"/>
-                <w:lang w:val="en-CA" w:eastAsia="ko-KR"/>
-              </w:rPr>
-              <w:t xml:space="preserve"> &amp; Success message</w:t>
+              <w:t>be written in a file &amp; Success message</w:t>
             </w:r>
           </w:p>
         </w:tc>
@@ -406,6 +428,12 @@
                 <w:lang w:val="en-CA" w:eastAsia="ko-KR"/>
               </w:rPr>
             </w:pPr>
+            <w:r>
+              <w:rPr>
+                <w:lang w:val="en-CA" w:eastAsia="ko-KR"/>
+              </w:rPr>
+              <w:t>Login succeeded, all the buttons and features are now functional.</w:t>
+            </w:r>
           </w:p>
         </w:tc>
       </w:tr>
@@ -478,6 +506,20 @@
                 <w:lang w:val="en-CA" w:eastAsia="ko-KR"/>
               </w:rPr>
             </w:pPr>
+            <w:r>
+              <w:rPr>
+                <w:lang w:val="en-CA" w:eastAsia="ko-KR"/>
+              </w:rPr>
+              <w:t>Error message is displayed to hint invalid credentials entered</w:t>
+            </w:r>
+            <w:r>
+              <w:rPr>
+                <w:lang w:val="en-CA" w:eastAsia="ko-KR"/>
+              </w:rPr>
+              <w:t>, failed to login</w:t>
+            </w:r>
+            <w:bookmarkStart w:id="0" w:name="_GoBack"/>
+            <w:bookmarkEnd w:id="0"/>
           </w:p>
         </w:tc>
       </w:tr>
@@ -976,6 +1018,7 @@
                 <w:rFonts w:eastAsia="Malgun Gothic" w:hint="eastAsia"/>
                 <w:lang w:val="en-CA" w:eastAsia="ko-KR"/>
               </w:rPr>
+              <w:lastRenderedPageBreak/>
               <w:t xml:space="preserve">Send </w:t>
             </w:r>
             <w:r>
@@ -1024,6 +1067,20 @@
                 <w:lang w:val="en-CA" w:eastAsia="ko-KR"/>
               </w:rPr>
             </w:pPr>
+            <w:r>
+              <w:rPr>
+                <w:lang w:val="en-CA" w:eastAsia="ko-KR"/>
+              </w:rPr>
+              <w:lastRenderedPageBreak/>
+              <w:t xml:space="preserve">“OK” message is sent and received by the server </w:t>
+            </w:r>
+            <w:r>
+              <w:rPr>
+                <w:lang w:val="en-CA" w:eastAsia="ko-KR"/>
+              </w:rPr>
+              <w:lastRenderedPageBreak/>
+              <w:t xml:space="preserve">(confirmed on the server) </w:t>
+            </w:r>
           </w:p>
         </w:tc>
       </w:tr>
@@ -1050,6 +1107,7 @@
                 <w:rFonts w:eastAsia="Malgun Gothic" w:hint="eastAsia"/>
                 <w:lang w:val="en-CA" w:eastAsia="ko-KR"/>
               </w:rPr>
+              <w:lastRenderedPageBreak/>
               <w:t>Button3</w:t>
             </w:r>
           </w:p>
@@ -1124,6 +1182,12 @@
                 <w:lang w:val="en-CA" w:eastAsia="ko-KR"/>
               </w:rPr>
             </w:pPr>
+            <w:r>
+              <w:rPr>
+                <w:lang w:val="en-CA" w:eastAsia="ko-KR"/>
+              </w:rPr>
+              <w:t>“Sign-off” message is sent and received by the server (confirmed on the server)</w:t>
+            </w:r>
           </w:p>
         </w:tc>
       </w:tr>
@@ -1222,7 +1286,6 @@
                 <w:rFonts w:eastAsia="Malgun Gothic" w:hint="eastAsia"/>
                 <w:lang w:val="en-CA" w:eastAsia="ko-KR"/>
               </w:rPr>
-              <w:lastRenderedPageBreak/>
               <w:t>File Reader</w:t>
             </w:r>
           </w:p>
@@ -1640,8 +1703,6 @@
               </w:rPr>
               <w:t>Success</w:t>
             </w:r>
-            <w:bookmarkStart w:id="0" w:name="_GoBack"/>
-            <w:bookmarkEnd w:id="0"/>
           </w:p>
         </w:tc>
         <w:tc>

</xml_diff>